<commit_message>
finally fixed recv function stop mechanism with searching for end of the file in chunk then if timeout passes exception would happen
</commit_message>
<xml_diff>
--- a/simple-browser/Simple-Browser-majd.docx
+++ b/simple-browser/Simple-Browser-majd.docx
@@ -718,7 +718,44 @@
           <w:szCs w:val="28"/>
           <w:rtl w:val="true"/>
         </w:rPr>
-        <w:t xml:space="preserve"> </w:t>
+        <w:t xml:space="preserve"> (</w:t>
+      </w:r>
+      <w:r>
+        <w:rPr>
+          <w:rFonts w:ascii="B Nazanin" w:hAnsi="B Nazanin" w:cs="B Nazanin"/>
+          <w:sz w:val="28"/>
+          <w:sz w:val="28"/>
+          <w:szCs w:val="28"/>
+          <w:rtl w:val="true"/>
+        </w:rPr>
+        <w:t>با تایپ پروتکل</w:t>
+      </w:r>
+      <w:r>
+        <w:rPr>
+          <w:rFonts w:ascii="A Iranian Sans" w:hAnsi="A Iranian Sans" w:cs="A Iranian Sans"/>
+          <w:sz w:val="24"/>
+          <w:sz w:val="24"/>
+          <w:szCs w:val="24"/>
+          <w:rtl w:val="true"/>
+        </w:rPr>
+        <w:t xml:space="preserve"> </w:t>
+      </w:r>
+      <w:r>
+        <w:rPr>
+          <w:rFonts w:cs="A Iranian Sans" w:ascii="A Iranian Sans" w:hAnsi="A Iranian Sans"/>
+          <w:sz w:val="24"/>
+          <w:szCs w:val="24"/>
+          <w:rtl w:val="true"/>
+        </w:rPr>
+        <w:t>//:</w:t>
+      </w:r>
+      <w:r>
+        <w:rPr>
+          <w:rFonts w:cs="A Iranian Sans" w:ascii="A Iranian Sans" w:hAnsi="A Iranian Sans"/>
+          <w:sz w:val="24"/>
+          <w:szCs w:val="24"/>
+        </w:rPr>
+        <w:t>https</w:t>
       </w:r>
       <w:r>
         <w:rPr>
@@ -727,7 +764,7 @@
           <w:szCs w:val="28"/>
           <w:rtl w:val="true"/>
         </w:rPr>
-        <w:t>(</w:t>
+        <w:t xml:space="preserve"> </w:t>
       </w:r>
       <w:r>
         <w:rPr>
@@ -737,34 +774,7 @@
           <w:szCs w:val="28"/>
           <w:rtl w:val="true"/>
         </w:rPr>
-        <w:t>با تایپ پروتکل</w:t>
-      </w:r>
-      <w:r>
-        <w:rPr>
-          <w:rFonts w:ascii="A Iranian Sans" w:hAnsi="A Iranian Sans" w:cs="A Iranian Sans"/>
-          <w:sz w:val="24"/>
-          <w:sz w:val="24"/>
-          <w:szCs w:val="24"/>
-          <w:rtl w:val="true"/>
-        </w:rPr>
-        <w:t xml:space="preserve"> </w:t>
-      </w:r>
-      <w:r>
-        <w:rPr>
-          <w:rFonts w:cs="A Iranian Sans" w:ascii="A Iranian Sans" w:hAnsi="A Iranian Sans"/>
-          <w:sz w:val="24"/>
-          <w:szCs w:val="24"/>
-          <w:rtl w:val="true"/>
-        </w:rPr>
-        <w:t>//:</w:t>
-      </w:r>
-      <w:r>
-        <w:rPr>
-          <w:rFonts w:cs="A Iranian Sans" w:ascii="A Iranian Sans" w:hAnsi="A Iranian Sans"/>
-          <w:sz w:val="24"/>
-          <w:szCs w:val="24"/>
-        </w:rPr>
-        <w:t>https</w:t>
+        <w:t>قبل از آدرس</w:t>
       </w:r>
       <w:r>
         <w:rPr>
@@ -773,35 +783,7 @@
           <w:szCs w:val="28"/>
           <w:rtl w:val="true"/>
         </w:rPr>
-        <w:t xml:space="preserve"> </w:t>
-      </w:r>
-      <w:r>
-        <w:rPr>
-          <w:rFonts w:ascii="B Nazanin" w:hAnsi="B Nazanin" w:cs="B Nazanin"/>
-          <w:sz w:val="28"/>
-          <w:sz w:val="28"/>
-          <w:szCs w:val="28"/>
-          <w:rtl w:val="true"/>
-        </w:rPr>
-        <w:t>قبل از آدرس</w:t>
-      </w:r>
-      <w:r>
-        <w:rPr>
-          <w:rFonts w:cs="B Nazanin" w:ascii="B Nazanin" w:hAnsi="B Nazanin"/>
-          <w:sz w:val="28"/>
-          <w:szCs w:val="28"/>
-          <w:rtl w:val="true"/>
-        </w:rPr>
-        <w:t xml:space="preserve">) </w:t>
-      </w:r>
-      <w:r>
-        <w:rPr>
-          <w:rFonts w:cs="B Nazanin" w:ascii="B Nazanin" w:hAnsi="B Nazanin"/>
-          <w:sz w:val="28"/>
-          <w:szCs w:val="28"/>
-          <w:rtl w:val="true"/>
-        </w:rPr>
-        <w:t xml:space="preserve"> </w:t>
+        <w:t xml:space="preserve">)  </w:t>
       </w:r>
       <w:r>
         <w:rPr>
@@ -2888,23 +2870,7 @@
           <w:rtl w:val="true"/>
           <w:lang w:val="en-US" w:eastAsia="zh-CN" w:bidi="fa-IR"/>
         </w:rPr>
-        <w:t xml:space="preserve">در نظر می‌گیرد </w:t>
-      </w:r>
-      <w:r>
-        <w:rPr>
-          <w:rFonts w:ascii="A Iranian Sans" w:hAnsi="A Iranian Sans" w:eastAsia="DejaVu Sans" w:cs="B Nazanin"/>
-          <w:b w:val="false"/>
-          <w:b w:val="false"/>
-          <w:bCs w:val="false"/>
-          <w:color w:val="auto"/>
-          <w:kern w:val="2"/>
-          <w:sz w:val="28"/>
-          <w:sz w:val="28"/>
-          <w:szCs w:val="28"/>
-          <w:rtl w:val="true"/>
-          <w:lang w:val="en-US" w:eastAsia="zh-CN" w:bidi="fa-IR"/>
-        </w:rPr>
-        <w:t xml:space="preserve">که برای درخواست </w:t>
+        <w:t xml:space="preserve">در نظر می‌گیرد که برای درخواست </w:t>
       </w:r>
       <w:r>
         <w:rPr>
@@ -4207,23 +4173,53 @@
           <w:rtl w:val="true"/>
           <w:lang w:val="en-US" w:eastAsia="zh-CN" w:bidi="fa-IR"/>
         </w:rPr>
-        <w:t xml:space="preserve">  </w:t>
-      </w:r>
-      <w:r>
-        <w:rPr>
-          <w:rFonts w:ascii="A Iranian Sans" w:hAnsi="A Iranian Sans" w:eastAsia="DejaVu Sans" w:cs="B Nazanin"/>
-          <w:b w:val="false"/>
-          <w:b w:val="false"/>
-          <w:bCs w:val="false"/>
-          <w:color w:val="auto"/>
-          <w:kern w:val="2"/>
-          <w:sz w:val="24"/>
-          <w:sz w:val="24"/>
-          <w:szCs w:val="24"/>
-          <w:rtl w:val="true"/>
-          <w:lang w:val="en-US" w:eastAsia="zh-CN" w:bidi="fa-IR"/>
-        </w:rPr>
-        <w:t xml:space="preserve">با اجرای متود </w:t>
+        <w:t xml:space="preserve"> </w:t>
+      </w:r>
+      <w:r>
+        <w:rPr>
+          <w:rFonts w:eastAsia="DejaVu Sans" w:cs="B Nazanin" w:ascii="A Iranian Sans" w:hAnsi="A Iranian Sans"/>
+          <w:b w:val="false"/>
+          <w:bCs w:val="false"/>
+          <w:color w:val="auto"/>
+          <w:kern w:val="2"/>
+          <w:sz w:val="28"/>
+          <w:szCs w:val="28"/>
+          <w:rtl w:val="true"/>
+          <w:lang w:val="en-US" w:eastAsia="zh-CN" w:bidi="fa-IR"/>
+        </w:rPr>
+        <w:t xml:space="preserve"> </w:t>
+      </w:r>
+      <w:r>
+        <w:rPr>
+          <w:rFonts w:ascii="A Iranian Sans" w:hAnsi="A Iranian Sans" w:eastAsia="DejaVu Sans" w:cs="B Nazanin"/>
+          <w:b w:val="false"/>
+          <w:b w:val="false"/>
+          <w:bCs w:val="false"/>
+          <w:color w:val="auto"/>
+          <w:kern w:val="2"/>
+          <w:sz w:val="28"/>
+          <w:sz w:val="28"/>
+          <w:szCs w:val="28"/>
+          <w:rtl w:val="true"/>
+          <w:lang w:val="en-US" w:eastAsia="zh-CN" w:bidi="fa-IR"/>
+        </w:rPr>
+        <w:t>با اجرای متود</w:t>
+      </w:r>
+      <w:r>
+        <w:rPr>
+          <w:rFonts w:ascii="A Iranian Sans" w:hAnsi="A Iranian Sans" w:eastAsia="DejaVu Sans" w:cs="B Nazanin"/>
+          <w:b w:val="false"/>
+          <w:b w:val="false"/>
+          <w:bCs w:val="false"/>
+          <w:color w:val="auto"/>
+          <w:kern w:val="2"/>
+          <w:sz w:val="24"/>
+          <w:sz w:val="24"/>
+          <w:szCs w:val="24"/>
+          <w:rtl w:val="true"/>
+          <w:lang w:val="en-US" w:eastAsia="zh-CN" w:bidi="fa-IR"/>
+        </w:rPr>
+        <w:t xml:space="preserve"> </w:t>
       </w:r>
       <w:r>
         <w:rPr>
@@ -4264,19 +4260,33 @@
           <w:rtl w:val="true"/>
           <w:lang w:val="en-US" w:eastAsia="zh-CN" w:bidi="fa-IR"/>
         </w:rPr>
-        <w:t xml:space="preserve">) </w:t>
-      </w:r>
-      <w:r>
-        <w:rPr>
-          <w:rFonts w:ascii="A Iranian Sans" w:hAnsi="A Iranian Sans" w:eastAsia="DejaVu Sans" w:cs="B Nazanin"/>
-          <w:b w:val="false"/>
-          <w:b w:val="false"/>
-          <w:bCs w:val="false"/>
-          <w:color w:val="auto"/>
-          <w:kern w:val="2"/>
-          <w:sz w:val="24"/>
-          <w:sz w:val="24"/>
-          <w:szCs w:val="24"/>
+        <w:t>)</w:t>
+      </w:r>
+      <w:r>
+        <w:rPr>
+          <w:rFonts w:eastAsia="DejaVu Sans" w:cs="B Nazanin" w:ascii="A Iranian Sans" w:hAnsi="A Iranian Sans"/>
+          <w:b w:val="false"/>
+          <w:bCs w:val="false"/>
+          <w:color w:val="auto"/>
+          <w:kern w:val="2"/>
+          <w:sz w:val="28"/>
+          <w:szCs w:val="28"/>
+          <w:rtl w:val="true"/>
+          <w:lang w:val="en-US" w:eastAsia="zh-CN" w:bidi="fa-IR"/>
+        </w:rPr>
+        <w:t xml:space="preserve"> </w:t>
+      </w:r>
+      <w:r>
+        <w:rPr>
+          <w:rFonts w:ascii="A Iranian Sans" w:hAnsi="A Iranian Sans" w:eastAsia="DejaVu Sans" w:cs="B Nazanin"/>
+          <w:b w:val="false"/>
+          <w:b w:val="false"/>
+          <w:bCs w:val="false"/>
+          <w:color w:val="auto"/>
+          <w:kern w:val="2"/>
+          <w:sz w:val="28"/>
+          <w:sz w:val="28"/>
+          <w:szCs w:val="28"/>
           <w:rtl w:val="true"/>
           <w:lang w:val="en-US" w:eastAsia="zh-CN" w:bidi="fa-IR"/>
         </w:rPr>
@@ -4303,9 +4313,9 @@
           <w:bCs w:val="false"/>
           <w:color w:val="auto"/>
           <w:kern w:val="2"/>
-          <w:sz w:val="24"/>
-          <w:sz w:val="24"/>
-          <w:szCs w:val="24"/>
+          <w:sz w:val="28"/>
+          <w:sz w:val="28"/>
+          <w:szCs w:val="28"/>
           <w:rtl w:val="true"/>
           <w:lang w:val="en-US" w:eastAsia="zh-CN" w:bidi="fa-IR"/>
         </w:rPr>
@@ -4346,13 +4356,29 @@
           <w:bCs w:val="false"/>
           <w:color w:val="auto"/>
           <w:kern w:val="2"/>
-          <w:sz w:val="24"/>
-          <w:sz w:val="24"/>
-          <w:szCs w:val="24"/>
-          <w:rtl w:val="true"/>
-          <w:lang w:val="en-US" w:eastAsia="zh-CN" w:bidi="fa-IR"/>
-        </w:rPr>
-        <w:t xml:space="preserve">بی نهایت تا واقتی که سرور داده‌ای برای ارسال داشته باشد و اندازه تکه </w:t>
+          <w:sz w:val="28"/>
+          <w:sz w:val="28"/>
+          <w:szCs w:val="28"/>
+          <w:rtl w:val="true"/>
+          <w:lang w:val="en-US" w:eastAsia="zh-CN" w:bidi="fa-IR"/>
+        </w:rPr>
+        <w:t>بی نهایت تا واقتی که سرور داده‌ای برای ارسال داشته باشد و اندازه تکه</w:t>
+      </w:r>
+      <w:r>
+        <w:rPr>
+          <w:rFonts w:ascii="A Iranian Sans" w:hAnsi="A Iranian Sans" w:eastAsia="DejaVu Sans" w:cs="B Nazanin"/>
+          <w:b w:val="false"/>
+          <w:b w:val="false"/>
+          <w:bCs w:val="false"/>
+          <w:color w:val="auto"/>
+          <w:kern w:val="2"/>
+          <w:sz w:val="24"/>
+          <w:sz w:val="24"/>
+          <w:szCs w:val="24"/>
+          <w:rtl w:val="true"/>
+          <w:lang w:val="en-US" w:eastAsia="zh-CN" w:bidi="fa-IR"/>
+        </w:rPr>
+        <w:t xml:space="preserve"> </w:t>
       </w:r>
       <w:r>
         <w:rPr>
@@ -4393,19 +4419,33 @@
           <w:rtl w:val="true"/>
           <w:lang w:val="en-US" w:eastAsia="zh-CN" w:bidi="fa-IR"/>
         </w:rPr>
-        <w:t xml:space="preserve">) </w:t>
-      </w:r>
-      <w:r>
-        <w:rPr>
-          <w:rFonts w:ascii="A Iranian Sans" w:hAnsi="A Iranian Sans" w:eastAsia="DejaVu Sans" w:cs="B Nazanin"/>
-          <w:b w:val="false"/>
-          <w:b w:val="false"/>
-          <w:bCs w:val="false"/>
-          <w:color w:val="auto"/>
-          <w:kern w:val="2"/>
-          <w:sz w:val="24"/>
-          <w:sz w:val="24"/>
-          <w:szCs w:val="24"/>
+        <w:t>)</w:t>
+      </w:r>
+      <w:r>
+        <w:rPr>
+          <w:rFonts w:eastAsia="DejaVu Sans" w:cs="B Nazanin" w:ascii="A Iranian Sans" w:hAnsi="A Iranian Sans"/>
+          <w:b w:val="false"/>
+          <w:bCs w:val="false"/>
+          <w:color w:val="auto"/>
+          <w:kern w:val="2"/>
+          <w:sz w:val="28"/>
+          <w:szCs w:val="28"/>
+          <w:rtl w:val="true"/>
+          <w:lang w:val="en-US" w:eastAsia="zh-CN" w:bidi="fa-IR"/>
+        </w:rPr>
+        <w:t xml:space="preserve"> </w:t>
+      </w:r>
+      <w:r>
+        <w:rPr>
+          <w:rFonts w:ascii="A Iranian Sans" w:hAnsi="A Iranian Sans" w:eastAsia="DejaVu Sans" w:cs="B Nazanin"/>
+          <w:b w:val="false"/>
+          <w:b w:val="false"/>
+          <w:bCs w:val="false"/>
+          <w:color w:val="auto"/>
+          <w:kern w:val="2"/>
+          <w:sz w:val="28"/>
+          <w:sz w:val="28"/>
+          <w:szCs w:val="28"/>
           <w:rtl w:val="true"/>
           <w:lang w:val="en-US" w:eastAsia="zh-CN" w:bidi="fa-IR"/>
         </w:rPr>
@@ -4418,8 +4458,95 @@
           <w:bCs w:val="false"/>
           <w:color w:val="auto"/>
           <w:kern w:val="2"/>
-          <w:sz w:val="24"/>
-          <w:szCs w:val="24"/>
+          <w:sz w:val="28"/>
+          <w:szCs w:val="28"/>
+          <w:rtl w:val="true"/>
+          <w:lang w:val="en-US" w:eastAsia="zh-CN" w:bidi="fa-IR"/>
+        </w:rPr>
+        <w:t>.</w:t>
+      </w:r>
+    </w:p>
+    <w:p>
+      <w:pPr>
+        <w:pStyle w:val="Normal"/>
+        <w:numPr>
+          <w:ilvl w:val="0"/>
+          <w:numId w:val="0"/>
+        </w:numPr>
+        <w:bidi w:val="1"/>
+        <w:spacing w:lineRule="auto" w:line="360"/>
+        <w:ind w:left="720" w:hanging="0"/>
+        <w:jc w:val="left"/>
+        <w:rPr/>
+      </w:pPr>
+      <w:r>
+        <w:rPr>
+          <w:rFonts w:ascii="A Iranian Sans" w:hAnsi="A Iranian Sans" w:eastAsia="DejaVu Sans" w:cs="B Nazanin"/>
+          <w:b w:val="false"/>
+          <w:b w:val="false"/>
+          <w:bCs w:val="false"/>
+          <w:color w:val="auto"/>
+          <w:kern w:val="2"/>
+          <w:sz w:val="28"/>
+          <w:sz w:val="28"/>
+          <w:szCs w:val="28"/>
+          <w:rtl w:val="true"/>
+          <w:lang w:val="en-US" w:eastAsia="zh-CN" w:bidi="fa-IR"/>
+        </w:rPr>
+        <w:t xml:space="preserve">اما وقتی نشانه رسمی پایان فایل در </w:t>
+      </w:r>
+      <w:r>
+        <w:rPr>
+          <w:rFonts w:eastAsia="DejaVu Sans" w:cs="B Nazanin" w:ascii="A Iranian Sans" w:hAnsi="A Iranian Sans"/>
+          <w:b w:val="false"/>
+          <w:bCs w:val="false"/>
+          <w:color w:val="auto"/>
+          <w:kern w:val="2"/>
+          <w:sz w:val="24"/>
+          <w:szCs w:val="24"/>
+          <w:lang w:val="en-US" w:eastAsia="zh-CN" w:bidi="fa-IR"/>
+        </w:rPr>
+        <w:t>chunk</w:t>
+      </w:r>
+      <w:r>
+        <w:rPr>
+          <w:rFonts w:eastAsia="DejaVu Sans" w:cs="B Nazanin" w:ascii="A Iranian Sans" w:hAnsi="A Iranian Sans"/>
+          <w:b w:val="false"/>
+          <w:bCs w:val="false"/>
+          <w:color w:val="auto"/>
+          <w:kern w:val="2"/>
+          <w:sz w:val="28"/>
+          <w:szCs w:val="28"/>
+          <w:rtl w:val="true"/>
+          <w:lang w:val="en-US" w:eastAsia="zh-CN" w:bidi="fa-IR"/>
+        </w:rPr>
+        <w:t xml:space="preserve"> </w:t>
+      </w:r>
+      <w:r>
+        <w:rPr>
+          <w:rFonts w:ascii="A Iranian Sans" w:hAnsi="A Iranian Sans" w:eastAsia="DejaVu Sans" w:cs="B Nazanin"/>
+          <w:b w:val="false"/>
+          <w:b w:val="false"/>
+          <w:bCs w:val="false"/>
+          <w:color w:val="auto"/>
+          <w:kern w:val="2"/>
+          <w:sz w:val="28"/>
+          <w:sz w:val="28"/>
+          <w:szCs w:val="28"/>
+          <w:rtl w:val="true"/>
+          <w:lang w:val="en-US" w:eastAsia="zh-CN" w:bidi="fa-IR"/>
+        </w:rPr>
+        <w:t>یافت شود به این حلقه خاتمه داده می‌شود و عمل دریافت پایان می‌یابد</w:t>
+      </w:r>
+      <w:r>
+        <w:rPr>
+          <w:rFonts w:eastAsia="DejaVu Sans" w:cs="B Nazanin" w:ascii="A Iranian Sans" w:hAnsi="A Iranian Sans"/>
+          <w:b w:val="false"/>
+          <w:bCs w:val="false"/>
+          <w:color w:val="auto"/>
+          <w:kern w:val="2"/>
+          <w:sz w:val="28"/>
+          <w:szCs w:val="28"/>
           <w:rtl w:val="true"/>
           <w:lang w:val="en-US" w:eastAsia="zh-CN" w:bidi="fa-IR"/>
         </w:rPr>
@@ -4433,13 +4560,45 @@
           <w:bCs w:val="false"/>
           <w:color w:val="auto"/>
           <w:kern w:val="2"/>
-          <w:sz w:val="24"/>
-          <w:sz w:val="24"/>
-          <w:szCs w:val="24"/>
-          <w:rtl w:val="true"/>
-          <w:lang w:val="en-US" w:eastAsia="zh-CN" w:bidi="fa-IR"/>
-        </w:rPr>
-        <w:t xml:space="preserve">اما وقتی میزان </w:t>
+          <w:sz w:val="28"/>
+          <w:sz w:val="28"/>
+          <w:szCs w:val="28"/>
+          <w:rtl w:val="true"/>
+          <w:lang w:val="en-US" w:eastAsia="zh-CN" w:bidi="fa-IR"/>
+        </w:rPr>
+        <w:t>همچنین اگر</w:t>
+      </w:r>
+      <w:r>
+        <w:rPr>
+          <w:rFonts w:ascii="A Iranian Sans" w:hAnsi="A Iranian Sans" w:eastAsia="DejaVu Sans" w:cs="B Nazanin"/>
+          <w:b w:val="false"/>
+          <w:b w:val="false"/>
+          <w:bCs w:val="false"/>
+          <w:color w:val="auto"/>
+          <w:kern w:val="2"/>
+          <w:sz w:val="28"/>
+          <w:sz w:val="28"/>
+          <w:szCs w:val="28"/>
+          <w:rtl w:val="true"/>
+          <w:lang w:val="en-US" w:eastAsia="zh-CN" w:bidi="fa-IR"/>
+        </w:rPr>
+        <w:t xml:space="preserve"> میزان</w:t>
+      </w:r>
+      <w:r>
+        <w:rPr>
+          <w:rFonts w:ascii="A Iranian Sans" w:hAnsi="A Iranian Sans" w:eastAsia="DejaVu Sans" w:cs="B Nazanin"/>
+          <w:b w:val="false"/>
+          <w:b w:val="false"/>
+          <w:bCs w:val="false"/>
+          <w:color w:val="auto"/>
+          <w:kern w:val="2"/>
+          <w:sz w:val="24"/>
+          <w:sz w:val="24"/>
+          <w:szCs w:val="24"/>
+          <w:rtl w:val="true"/>
+          <w:lang w:val="en-US" w:eastAsia="zh-CN" w:bidi="fa-IR"/>
+        </w:rPr>
+        <w:t xml:space="preserve"> </w:t>
       </w:r>
       <w:r>
         <w:rPr>
@@ -4476,13 +4635,29 @@
           <w:bCs w:val="false"/>
           <w:color w:val="auto"/>
           <w:kern w:val="2"/>
-          <w:sz w:val="24"/>
-          <w:sz w:val="24"/>
-          <w:szCs w:val="24"/>
-          <w:rtl w:val="true"/>
-          <w:lang w:val="en-US" w:eastAsia="zh-CN" w:bidi="fa-IR"/>
-        </w:rPr>
-        <w:t xml:space="preserve">درنظر گرفته شده سپری شود و دریافتی وجود نداشته باشد و همچنین سایز </w:t>
+          <w:sz w:val="28"/>
+          <w:sz w:val="28"/>
+          <w:szCs w:val="28"/>
+          <w:rtl w:val="true"/>
+          <w:lang w:val="en-US" w:eastAsia="zh-CN" w:bidi="fa-IR"/>
+        </w:rPr>
+        <w:t>درنظر گرفته شده سپری شود و دریافتی وجود نداشته باشد و سایز</w:t>
+      </w:r>
+      <w:r>
+        <w:rPr>
+          <w:rFonts w:ascii="A Iranian Sans" w:hAnsi="A Iranian Sans" w:eastAsia="DejaVu Sans" w:cs="B Nazanin"/>
+          <w:b w:val="false"/>
+          <w:b w:val="false"/>
+          <w:bCs w:val="false"/>
+          <w:color w:val="auto"/>
+          <w:kern w:val="2"/>
+          <w:sz w:val="24"/>
+          <w:sz w:val="24"/>
+          <w:szCs w:val="24"/>
+          <w:rtl w:val="true"/>
+          <w:lang w:val="en-US" w:eastAsia="zh-CN" w:bidi="fa-IR"/>
+        </w:rPr>
+        <w:t xml:space="preserve"> </w:t>
       </w:r>
       <w:r>
         <w:rPr>
@@ -4525,6 +4700,38 @@
           <w:rtl w:val="true"/>
           <w:lang w:val="en-US" w:eastAsia="zh-CN" w:bidi="fa-IR"/>
         </w:rPr>
+        <w:t>نیز</w:t>
+      </w:r>
+      <w:r>
+        <w:rPr>
+          <w:rFonts w:ascii="A Iranian Sans" w:hAnsi="A Iranian Sans" w:eastAsia="DejaVu Sans" w:cs="B Nazanin"/>
+          <w:b w:val="false"/>
+          <w:b w:val="false"/>
+          <w:bCs w:val="false"/>
+          <w:color w:val="auto"/>
+          <w:kern w:val="2"/>
+          <w:sz w:val="24"/>
+          <w:sz w:val="24"/>
+          <w:szCs w:val="24"/>
+          <w:rtl w:val="true"/>
+          <w:lang w:val="en-US" w:eastAsia="zh-CN" w:bidi="fa-IR"/>
+        </w:rPr>
+        <w:t xml:space="preserve"> </w:t>
+      </w:r>
+      <w:r>
+        <w:rPr>
+          <w:rFonts w:ascii="A Iranian Sans" w:hAnsi="A Iranian Sans" w:eastAsia="DejaVu Sans" w:cs="B Nazanin"/>
+          <w:b w:val="false"/>
+          <w:b w:val="false"/>
+          <w:bCs w:val="false"/>
+          <w:color w:val="auto"/>
+          <w:kern w:val="2"/>
+          <w:sz w:val="28"/>
+          <w:sz w:val="28"/>
+          <w:szCs w:val="28"/>
+          <w:rtl w:val="true"/>
+          <w:lang w:val="en-US" w:eastAsia="zh-CN" w:bidi="fa-IR"/>
+        </w:rPr>
         <w:t xml:space="preserve">کوچکتر از مقادیر دریافتی قبلی باشد، حلقه </w:t>
       </w:r>
       <w:r>
@@ -4547,24 +4754,24 @@
           <w:bCs w:val="false"/>
           <w:color w:val="auto"/>
           <w:kern w:val="2"/>
-          <w:sz w:val="24"/>
-          <w:szCs w:val="24"/>
-          <w:rtl w:val="true"/>
-          <w:lang w:val="en-US" w:eastAsia="zh-CN" w:bidi="fa-IR"/>
-        </w:rPr>
-        <w:t xml:space="preserve"> </w:t>
-      </w:r>
-      <w:r>
-        <w:rPr>
-          <w:rFonts w:ascii="A Iranian Sans" w:hAnsi="A Iranian Sans" w:eastAsia="DejaVu Sans" w:cs="B Nazanin"/>
-          <w:b w:val="false"/>
-          <w:b w:val="false"/>
-          <w:bCs w:val="false"/>
-          <w:color w:val="auto"/>
-          <w:kern w:val="2"/>
-          <w:sz w:val="24"/>
-          <w:sz w:val="24"/>
-          <w:szCs w:val="24"/>
+          <w:sz w:val="28"/>
+          <w:szCs w:val="28"/>
+          <w:rtl w:val="true"/>
+          <w:lang w:val="en-US" w:eastAsia="zh-CN" w:bidi="fa-IR"/>
+        </w:rPr>
+        <w:t xml:space="preserve"> </w:t>
+      </w:r>
+      <w:r>
+        <w:rPr>
+          <w:rFonts w:ascii="A Iranian Sans" w:hAnsi="A Iranian Sans" w:eastAsia="DejaVu Sans" w:cs="B Nazanin"/>
+          <w:b w:val="false"/>
+          <w:b w:val="false"/>
+          <w:bCs w:val="false"/>
+          <w:color w:val="auto"/>
+          <w:kern w:val="2"/>
+          <w:sz w:val="28"/>
+          <w:sz w:val="28"/>
+          <w:szCs w:val="28"/>
           <w:rtl w:val="true"/>
           <w:lang w:val="en-US" w:eastAsia="zh-CN" w:bidi="fa-IR"/>
         </w:rPr>
@@ -4577,8 +4784,8 @@
           <w:bCs w:val="false"/>
           <w:color w:val="auto"/>
           <w:kern w:val="2"/>
-          <w:sz w:val="24"/>
-          <w:szCs w:val="24"/>
+          <w:sz w:val="28"/>
+          <w:szCs w:val="28"/>
           <w:rtl w:val="true"/>
           <w:lang w:val="en-US" w:eastAsia="zh-CN" w:bidi="fa-IR"/>
         </w:rPr>
@@ -4605,13 +4812,29 @@
           <w:bCs w:val="false"/>
           <w:color w:val="auto"/>
           <w:kern w:val="2"/>
-          <w:sz w:val="24"/>
-          <w:sz w:val="24"/>
-          <w:szCs w:val="24"/>
-          <w:rtl w:val="true"/>
-          <w:lang w:val="en-US" w:eastAsia="zh-CN" w:bidi="fa-IR"/>
-        </w:rPr>
-        <w:t xml:space="preserve">تکه‌های دریافتی </w:t>
+          <w:sz w:val="28"/>
+          <w:sz w:val="28"/>
+          <w:szCs w:val="28"/>
+          <w:rtl w:val="true"/>
+          <w:lang w:val="en-US" w:eastAsia="zh-CN" w:bidi="fa-IR"/>
+        </w:rPr>
+        <w:t>تکه‌های دریافتی</w:t>
+      </w:r>
+      <w:r>
+        <w:rPr>
+          <w:rFonts w:ascii="A Iranian Sans" w:hAnsi="A Iranian Sans" w:eastAsia="DejaVu Sans" w:cs="B Nazanin"/>
+          <w:b w:val="false"/>
+          <w:b w:val="false"/>
+          <w:bCs w:val="false"/>
+          <w:color w:val="auto"/>
+          <w:kern w:val="2"/>
+          <w:sz w:val="24"/>
+          <w:sz w:val="24"/>
+          <w:szCs w:val="24"/>
+          <w:rtl w:val="true"/>
+          <w:lang w:val="en-US" w:eastAsia="zh-CN" w:bidi="fa-IR"/>
+        </w:rPr>
+        <w:t xml:space="preserve"> </w:t>
       </w:r>
       <w:r>
         <w:rPr>
@@ -4648,13 +4871,29 @@
           <w:bCs w:val="false"/>
           <w:color w:val="auto"/>
           <w:kern w:val="2"/>
-          <w:sz w:val="24"/>
-          <w:sz w:val="24"/>
-          <w:szCs w:val="24"/>
-          <w:rtl w:val="true"/>
-          <w:lang w:val="en-US" w:eastAsia="zh-CN" w:bidi="fa-IR"/>
-        </w:rPr>
-        <w:t xml:space="preserve">به هم چسبانده شده و با اجرای متود </w:t>
+          <w:sz w:val="28"/>
+          <w:sz w:val="28"/>
+          <w:szCs w:val="28"/>
+          <w:rtl w:val="true"/>
+          <w:lang w:val="en-US" w:eastAsia="zh-CN" w:bidi="fa-IR"/>
+        </w:rPr>
+        <w:t>به هم چسبانده شده و با اجرای متود</w:t>
+      </w:r>
+      <w:r>
+        <w:rPr>
+          <w:rFonts w:ascii="A Iranian Sans" w:hAnsi="A Iranian Sans" w:eastAsia="DejaVu Sans" w:cs="B Nazanin"/>
+          <w:b w:val="false"/>
+          <w:b w:val="false"/>
+          <w:bCs w:val="false"/>
+          <w:color w:val="auto"/>
+          <w:kern w:val="2"/>
+          <w:sz w:val="24"/>
+          <w:sz w:val="24"/>
+          <w:szCs w:val="24"/>
+          <w:rtl w:val="true"/>
+          <w:lang w:val="en-US" w:eastAsia="zh-CN" w:bidi="fa-IR"/>
+        </w:rPr>
+        <w:t xml:space="preserve"> </w:t>
       </w:r>
       <w:r>
         <w:rPr>
@@ -4691,9 +4930,9 @@
           <w:bCs w:val="false"/>
           <w:color w:val="auto"/>
           <w:kern w:val="2"/>
-          <w:sz w:val="24"/>
-          <w:sz w:val="24"/>
-          <w:szCs w:val="24"/>
+          <w:sz w:val="28"/>
+          <w:sz w:val="28"/>
+          <w:szCs w:val="28"/>
           <w:rtl w:val="true"/>
           <w:lang w:val="en-US" w:eastAsia="zh-CN" w:bidi="fa-IR"/>
         </w:rPr>
@@ -4706,8 +4945,8 @@
           <w:bCs w:val="false"/>
           <w:color w:val="auto"/>
           <w:kern w:val="2"/>
-          <w:sz w:val="24"/>
-          <w:szCs w:val="24"/>
+          <w:sz w:val="28"/>
+          <w:szCs w:val="28"/>
           <w:rtl w:val="true"/>
           <w:lang w:val="en-US" w:eastAsia="zh-CN" w:bidi="fa-IR"/>
         </w:rPr>
@@ -4724,19 +4963,22 @@
         <w:bidi w:val="1"/>
         <w:spacing w:lineRule="auto" w:line="360"/>
         <w:jc w:val="left"/>
-        <w:rPr/>
-      </w:pPr>
-      <w:r>
-        <w:rPr>
-          <w:rFonts w:ascii="A Iranian Sans" w:hAnsi="A Iranian Sans" w:eastAsia="DejaVu Sans" w:cs="B Nazanin"/>
-          <w:b w:val="false"/>
-          <w:b w:val="false"/>
-          <w:bCs w:val="false"/>
-          <w:color w:val="auto"/>
-          <w:kern w:val="2"/>
-          <w:sz w:val="24"/>
-          <w:sz w:val="24"/>
-          <w:szCs w:val="24"/>
+        <w:rPr>
+          <w:sz w:val="28"/>
+          <w:szCs w:val="28"/>
+        </w:rPr>
+      </w:pPr>
+      <w:r>
+        <w:rPr>
+          <w:rFonts w:ascii="A Iranian Sans" w:hAnsi="A Iranian Sans" w:eastAsia="DejaVu Sans" w:cs="B Nazanin"/>
+          <w:b w:val="false"/>
+          <w:b w:val="false"/>
+          <w:bCs w:val="false"/>
+          <w:color w:val="auto"/>
+          <w:kern w:val="2"/>
+          <w:sz w:val="28"/>
+          <w:sz w:val="28"/>
+          <w:szCs w:val="28"/>
           <w:rtl w:val="true"/>
           <w:lang w:val="en-US" w:eastAsia="zh-CN" w:bidi="fa-IR"/>
         </w:rPr>
@@ -4749,8 +4991,8 @@
           <w:bCs w:val="false"/>
           <w:color w:val="auto"/>
           <w:kern w:val="2"/>
-          <w:sz w:val="24"/>
-          <w:szCs w:val="24"/>
+          <w:sz w:val="28"/>
+          <w:szCs w:val="28"/>
           <w:rtl w:val="true"/>
           <w:lang w:val="en-US" w:eastAsia="zh-CN" w:bidi="fa-IR"/>
         </w:rPr>
@@ -4787,13 +5029,29 @@
           <w:bCs w:val="false"/>
           <w:color w:val="auto"/>
           <w:kern w:val="2"/>
-          <w:sz w:val="24"/>
-          <w:sz w:val="24"/>
-          <w:szCs w:val="24"/>
-          <w:rtl w:val="true"/>
-          <w:lang w:val="en-US" w:eastAsia="zh-CN" w:bidi="fa-IR"/>
-        </w:rPr>
-        <w:t xml:space="preserve">پاسخ دریافتی به عنوان نتیجه متود </w:t>
+          <w:sz w:val="28"/>
+          <w:sz w:val="28"/>
+          <w:szCs w:val="28"/>
+          <w:rtl w:val="true"/>
+          <w:lang w:val="en-US" w:eastAsia="zh-CN" w:bidi="fa-IR"/>
+        </w:rPr>
+        <w:t>پاسخ دریافتی به عنوان نتیجه متود</w:t>
+      </w:r>
+      <w:r>
+        <w:rPr>
+          <w:rFonts w:ascii="A Iranian Sans" w:hAnsi="A Iranian Sans" w:eastAsia="DejaVu Sans" w:cs="B Nazanin"/>
+          <w:b w:val="false"/>
+          <w:b w:val="false"/>
+          <w:bCs w:val="false"/>
+          <w:color w:val="auto"/>
+          <w:kern w:val="2"/>
+          <w:sz w:val="24"/>
+          <w:sz w:val="24"/>
+          <w:szCs w:val="24"/>
+          <w:rtl w:val="true"/>
+          <w:lang w:val="en-US" w:eastAsia="zh-CN" w:bidi="fa-IR"/>
+        </w:rPr>
+        <w:t xml:space="preserve"> </w:t>
       </w:r>
       <w:r>
         <w:rPr>
@@ -4829,8 +5087,8 @@
           <w:bCs w:val="false"/>
           <w:color w:val="auto"/>
           <w:kern w:val="2"/>
-          <w:sz w:val="24"/>
-          <w:szCs w:val="24"/>
+          <w:sz w:val="28"/>
+          <w:szCs w:val="28"/>
           <w:rtl w:val="true"/>
           <w:lang w:val="en-US" w:eastAsia="zh-CN" w:bidi="fa-IR"/>
         </w:rPr>
@@ -4844,9 +5102,9 @@
           <w:bCs w:val="false"/>
           <w:color w:val="auto"/>
           <w:kern w:val="2"/>
-          <w:sz w:val="24"/>
-          <w:sz w:val="24"/>
-          <w:szCs w:val="24"/>
+          <w:sz w:val="28"/>
+          <w:sz w:val="28"/>
+          <w:szCs w:val="28"/>
           <w:rtl w:val="true"/>
           <w:lang w:val="en-US" w:eastAsia="zh-CN" w:bidi="fa-IR"/>
         </w:rPr>
@@ -4859,8 +5117,8 @@
           <w:bCs w:val="false"/>
           <w:color w:val="auto"/>
           <w:kern w:val="2"/>
-          <w:sz w:val="24"/>
-          <w:szCs w:val="24"/>
+          <w:sz w:val="28"/>
+          <w:szCs w:val="28"/>
           <w:rtl w:val="true"/>
           <w:lang w:val="en-US" w:eastAsia="zh-CN" w:bidi="fa-IR"/>
         </w:rPr>

</xml_diff>